<commit_message>
correction controleur et broadcast udp
</commit_message>
<xml_diff>
--- a/doc/quickstart.docx
+++ b/doc/quickstart.docx
@@ -185,6 +185,12 @@
               <w:rPr>
                 <w:lang w:bidi="fr-FR"/>
               </w:rPr>
+              <w:t xml:space="preserve">Start Skini </w:t>
+            </w:r>
+            <w:r>
+              <w:rPr>
+                <w:lang w:bidi="fr-FR"/>
+              </w:rPr>
               <w:t xml:space="preserve">From scratch </w:t>
             </w:r>
             <w:r>
@@ -197,7 +203,7 @@
               <w:rPr>
                 <w:lang w:bidi="fr-FR"/>
               </w:rPr>
-              <w:t>3</w:t>
+              <w:t>2</w:t>
             </w:r>
             <w:r>
               <w:rPr>
@@ -347,7 +353,42 @@
                 <w:noProof/>
                 <w:lang w:bidi="fr-FR"/>
               </w:rPr>
-              <w:t>Configure MIDI according the MIDI parameters of Skini</w:t>
+              <w:t>In your DAW, c</w:t>
+            </w:r>
+            <w:r>
+              <w:rPr>
+                <w:noProof/>
+                <w:lang w:bidi="fr-FR"/>
+              </w:rPr>
+              <w:t xml:space="preserve">onfigure </w:t>
+            </w:r>
+            <w:r>
+              <w:rPr>
+                <w:noProof/>
+                <w:lang w:bidi="fr-FR"/>
+              </w:rPr>
+              <w:t xml:space="preserve">the </w:t>
+            </w:r>
+            <w:r>
+              <w:rPr>
+                <w:noProof/>
+                <w:lang w:bidi="fr-FR"/>
+              </w:rPr>
+              <w:t xml:space="preserve">MIDI </w:t>
+            </w:r>
+            <w:r>
+              <w:rPr>
+                <w:noProof/>
+                <w:lang w:bidi="fr-FR"/>
+              </w:rPr>
+              <w:t xml:space="preserve">ports </w:t>
+            </w:r>
+            <w:r>
+              <w:rPr>
+                <w:noProof/>
+                <w:lang w:bidi="fr-FR"/>
+              </w:rPr>
+              <w:t>according the MIDI parameters of Skini</w:t>
             </w:r>
             <w:r>
               <w:rPr>
@@ -515,26 +556,234 @@
               <w:rPr>
                 <w:lang w:bidi="fr-FR"/>
               </w:rPr>
-              <w:t xml:space="preserve">You can use the same descriptors for different pieces of music. The first time, copy for example a default descriptor csv file for you piece and load it using the </w:t>
-            </w:r>
+              <w:t xml:space="preserve">You can use the </w:t>
+            </w:r>
+            <w:proofErr w:type="spellStart"/>
+            <w:r>
+              <w:rPr>
+                <w:lang w:bidi="fr-FR"/>
+              </w:rPr>
+              <w:t>same</w:t>
+            </w:r>
+            <w:proofErr w:type="spellEnd"/>
+            <w:r>
+              <w:rPr>
+                <w:lang w:bidi="fr-FR"/>
+              </w:rPr>
+              <w:t xml:space="preserve"> </w:t>
+            </w:r>
+            <w:proofErr w:type="spellStart"/>
+            <w:r>
+              <w:rPr>
+                <w:lang w:bidi="fr-FR"/>
+              </w:rPr>
+              <w:t>descriptors</w:t>
+            </w:r>
+            <w:proofErr w:type="spellEnd"/>
+            <w:r>
+              <w:rPr>
+                <w:lang w:bidi="fr-FR"/>
+              </w:rPr>
+              <w:t xml:space="preserve"> for </w:t>
+            </w:r>
+            <w:proofErr w:type="spellStart"/>
+            <w:r>
+              <w:rPr>
+                <w:lang w:bidi="fr-FR"/>
+              </w:rPr>
+              <w:t>different</w:t>
+            </w:r>
+            <w:proofErr w:type="spellEnd"/>
+            <w:r>
+              <w:rPr>
+                <w:lang w:bidi="fr-FR"/>
+              </w:rPr>
+              <w:t xml:space="preserve"> </w:t>
+            </w:r>
+            <w:proofErr w:type="spellStart"/>
+            <w:r>
+              <w:rPr>
+                <w:lang w:bidi="fr-FR"/>
+              </w:rPr>
+              <w:t>pieces</w:t>
+            </w:r>
+            <w:proofErr w:type="spellEnd"/>
+            <w:r>
+              <w:rPr>
+                <w:lang w:bidi="fr-FR"/>
+              </w:rPr>
+              <w:t xml:space="preserve"> of music. </w:t>
+            </w:r>
+            <w:r>
+              <w:rPr>
+                <w:lang w:bidi="fr-FR"/>
+              </w:rPr>
+              <w:t xml:space="preserve">Click </w:t>
+            </w:r>
+            <w:proofErr w:type="spellStart"/>
             <w:r>
               <w:rPr>
                 <w:i/>
                 <w:iCs/>
-                <w:lang w:bidi="fr-FR"/>
-              </w:rPr>
-              <w:t>Load Descriptors</w:t>
-            </w:r>
-            <w:r>
-              <w:rPr>
-                <w:lang w:bidi="fr-FR"/>
-              </w:rPr>
-              <w:t xml:space="preserve"> button you will be able to modify it using the </w:t>
-            </w:r>
+                <w:color w:val="C00000"/>
+                <w:lang w:bidi="fr-FR"/>
+              </w:rPr>
+              <w:t>Create</w:t>
+            </w:r>
+            <w:proofErr w:type="spellEnd"/>
             <w:r>
               <w:rPr>
                 <w:i/>
                 <w:iCs/>
+                <w:color w:val="C00000"/>
+                <w:lang w:bidi="fr-FR"/>
+              </w:rPr>
+              <w:t xml:space="preserve"> </w:t>
+            </w:r>
+            <w:proofErr w:type="spellStart"/>
+            <w:r>
+              <w:rPr>
+                <w:i/>
+                <w:iCs/>
+                <w:color w:val="C00000"/>
+                <w:lang w:bidi="fr-FR"/>
+              </w:rPr>
+              <w:t>descripto</w:t>
+            </w:r>
+            <w:r>
+              <w:rPr>
+                <w:i/>
+                <w:iCs/>
+                <w:color w:val="C00000"/>
+                <w:lang w:bidi="fr-FR"/>
+              </w:rPr>
+              <w:t>rs</w:t>
+            </w:r>
+            <w:proofErr w:type="spellEnd"/>
+            <w:r>
+              <w:rPr>
+                <w:color w:val="C00000"/>
+                <w:lang w:bidi="fr-FR"/>
+              </w:rPr>
+              <w:t xml:space="preserve"> </w:t>
+            </w:r>
+            <w:proofErr w:type="spellStart"/>
+            <w:r>
+              <w:rPr>
+                <w:lang w:bidi="fr-FR"/>
+              </w:rPr>
+              <w:t>button</w:t>
+            </w:r>
+            <w:proofErr w:type="spellEnd"/>
+            <w:r>
+              <w:rPr>
+                <w:lang w:bidi="fr-FR"/>
+              </w:rPr>
+              <w:t xml:space="preserve"> </w:t>
+            </w:r>
+            <w:proofErr w:type="spellStart"/>
+            <w:r>
+              <w:rPr>
+                <w:lang w:bidi="fr-FR"/>
+              </w:rPr>
+              <w:t>you</w:t>
+            </w:r>
+            <w:proofErr w:type="spellEnd"/>
+            <w:r>
+              <w:rPr>
+                <w:lang w:bidi="fr-FR"/>
+              </w:rPr>
+              <w:t xml:space="preserve"> </w:t>
+            </w:r>
+            <w:proofErr w:type="spellStart"/>
+            <w:r>
+              <w:rPr>
+                <w:lang w:bidi="fr-FR"/>
+              </w:rPr>
+              <w:t>will</w:t>
+            </w:r>
+            <w:proofErr w:type="spellEnd"/>
+            <w:r>
+              <w:rPr>
+                <w:lang w:bidi="fr-FR"/>
+              </w:rPr>
+              <w:t xml:space="preserve"> </w:t>
+            </w:r>
+            <w:proofErr w:type="spellStart"/>
+            <w:r>
+              <w:rPr>
+                <w:lang w:bidi="fr-FR"/>
+              </w:rPr>
+              <w:t>be</w:t>
+            </w:r>
+            <w:proofErr w:type="spellEnd"/>
+            <w:r>
+              <w:rPr>
+                <w:lang w:bidi="fr-FR"/>
+              </w:rPr>
+              <w:t xml:space="preserve"> able to </w:t>
+            </w:r>
+            <w:proofErr w:type="spellStart"/>
+            <w:r>
+              <w:rPr>
+                <w:lang w:bidi="fr-FR"/>
+              </w:rPr>
+              <w:t>modify</w:t>
+            </w:r>
+            <w:proofErr w:type="spellEnd"/>
+            <w:r>
+              <w:rPr>
+                <w:lang w:bidi="fr-FR"/>
+              </w:rPr>
+              <w:t xml:space="preserve"> ans </w:t>
+            </w:r>
+            <w:proofErr w:type="spellStart"/>
+            <w:r>
+              <w:rPr>
+                <w:lang w:bidi="fr-FR"/>
+              </w:rPr>
+              <w:t>save</w:t>
+            </w:r>
+            <w:proofErr w:type="spellEnd"/>
+            <w:r>
+              <w:rPr>
+                <w:lang w:bidi="fr-FR"/>
+              </w:rPr>
+              <w:t xml:space="preserve"> </w:t>
+            </w:r>
+            <w:proofErr w:type="spellStart"/>
+            <w:r>
+              <w:rPr>
+                <w:lang w:bidi="fr-FR"/>
+              </w:rPr>
+              <w:t>them</w:t>
+            </w:r>
+            <w:proofErr w:type="spellEnd"/>
+            <w:r>
+              <w:rPr>
+                <w:lang w:bidi="fr-FR"/>
+              </w:rPr>
+              <w:t xml:space="preserve"> </w:t>
+            </w:r>
+            <w:proofErr w:type="spellStart"/>
+            <w:r>
+              <w:rPr>
+                <w:lang w:bidi="fr-FR"/>
+              </w:rPr>
+              <w:t>using</w:t>
+            </w:r>
+            <w:proofErr w:type="spellEnd"/>
+            <w:r>
+              <w:rPr>
+                <w:lang w:bidi="fr-FR"/>
+              </w:rPr>
+              <w:t xml:space="preserve"> the </w:t>
+            </w:r>
+            <w:r>
+              <w:rPr>
+                <w:i/>
+                <w:iCs/>
+                <w:color w:val="C00000"/>
                 <w:lang w:bidi="fr-FR"/>
               </w:rPr>
               <w:t>Patterns</w:t>
@@ -543,7 +792,21 @@
               <w:rPr>
                 <w:lang w:bidi="fr-FR"/>
               </w:rPr>
-              <w:t xml:space="preserve"> window.</w:t>
+              <w:t xml:space="preserve"> </w:t>
+            </w:r>
+            <w:proofErr w:type="spellStart"/>
+            <w:r>
+              <w:rPr>
+                <w:lang w:bidi="fr-FR"/>
+              </w:rPr>
+              <w:t>window</w:t>
+            </w:r>
+            <w:proofErr w:type="spellEnd"/>
+            <w:r>
+              <w:rPr>
+                <w:lang w:bidi="fr-FR"/>
+              </w:rPr>
+              <w:t>.</w:t>
             </w:r>
           </w:p>
         </w:tc>
@@ -674,16 +937,67 @@
                 <w:lang w:bidi="fr-FR"/>
               </w:rPr>
             </w:pPr>
-            <w:r>
-              <w:rPr>
-                <w:lang w:bidi="fr-FR"/>
-              </w:rPr>
-              <w:t xml:space="preserve">Give a name in the main Window (next </w:t>
+            <w:proofErr w:type="spellStart"/>
+            <w:r>
+              <w:rPr>
+                <w:lang w:bidi="fr-FR"/>
+              </w:rPr>
+              <w:t>Give</w:t>
+            </w:r>
+            <w:proofErr w:type="spellEnd"/>
+            <w:r>
+              <w:rPr>
+                <w:lang w:bidi="fr-FR"/>
+              </w:rPr>
+              <w:t xml:space="preserve"> a </w:t>
+            </w:r>
+            <w:proofErr w:type="spellStart"/>
+            <w:r>
+              <w:rPr>
+                <w:lang w:bidi="fr-FR"/>
+              </w:rPr>
+              <w:t>name</w:t>
+            </w:r>
+            <w:proofErr w:type="spellEnd"/>
+            <w:r>
+              <w:rPr>
+                <w:lang w:bidi="fr-FR"/>
+              </w:rPr>
+              <w:t xml:space="preserve"> in the main </w:t>
+            </w:r>
+            <w:proofErr w:type="spellStart"/>
+            <w:r>
+              <w:rPr>
+                <w:lang w:bidi="fr-FR"/>
+              </w:rPr>
+              <w:t>Window</w:t>
+            </w:r>
+            <w:proofErr w:type="spellEnd"/>
+            <w:r>
+              <w:rPr>
+                <w:lang w:bidi="fr-FR"/>
+              </w:rPr>
+              <w:t xml:space="preserve"> (</w:t>
+            </w:r>
+            <w:proofErr w:type="spellStart"/>
+            <w:r>
+              <w:rPr>
+                <w:lang w:bidi="fr-FR"/>
+              </w:rPr>
+              <w:t>next</w:t>
+            </w:r>
+            <w:proofErr w:type="spellEnd"/>
+            <w:r>
+              <w:rPr>
+                <w:lang w:bidi="fr-FR"/>
+              </w:rPr>
+              <w:t xml:space="preserve"> </w:t>
             </w:r>
             <w:r>
               <w:rPr>
                 <w:i/>
                 <w:iCs/>
+                <w:color w:val="C00000"/>
                 <w:lang w:bidi="fr-FR"/>
               </w:rPr>
               <w:t>Save and Compile</w:t>
@@ -694,39 +1008,137 @@
               </w:rPr>
               <w:t xml:space="preserve">) insert an </w:t>
             </w:r>
+            <w:r>
+              <w:rPr>
+                <w:lang w:bidi="fr-FR"/>
+              </w:rPr>
+              <w:t>« </w:t>
+            </w:r>
+            <w:proofErr w:type="spellStart"/>
             <w:r>
               <w:rPr>
                 <w:i/>
                 <w:iCs/>
+                <w:color w:val="C00000"/>
                 <w:lang w:bidi="fr-FR"/>
               </w:rPr>
               <w:t>Orch</w:t>
             </w:r>
-            <w:r>
-              <w:rPr>
-                <w:lang w:bidi="fr-FR"/>
-              </w:rPr>
-              <w:t xml:space="preserve"> . block and click </w:t>
-            </w:r>
+            <w:proofErr w:type="spellEnd"/>
             <w:r>
               <w:rPr>
                 <w:i/>
                 <w:iCs/>
-                <w:lang w:bidi="fr-FR"/>
-              </w:rPr>
-              <w:t>Save on Compile</w:t>
-            </w:r>
-            <w:r>
-              <w:rPr>
-                <w:lang w:bidi="fr-FR"/>
-              </w:rPr>
-              <w:t>. This creates default configuration files</w:t>
-            </w:r>
-            <w:r>
-              <w:rPr>
-                <w:lang w:bidi="fr-FR"/>
-              </w:rPr>
-              <w:t xml:space="preserve"> and an empty orchestration</w:t>
+                <w:color w:val="C00000"/>
+                <w:lang w:bidi="fr-FR"/>
+              </w:rPr>
+              <w:t>.</w:t>
+            </w:r>
+            <w:r>
+              <w:rPr>
+                <w:color w:val="C00000"/>
+                <w:lang w:bidi="fr-FR"/>
+              </w:rPr>
+              <w:t> »</w:t>
+            </w:r>
+            <w:r>
+              <w:rPr>
+                <w:lang w:bidi="fr-FR"/>
+              </w:rPr>
+              <w:t xml:space="preserve"> block </w:t>
+            </w:r>
+            <w:r>
+              <w:rPr>
+                <w:lang w:bidi="fr-FR"/>
+              </w:rPr>
+              <w:t xml:space="preserve">in </w:t>
+            </w:r>
+            <w:proofErr w:type="spellStart"/>
+            <w:r>
+              <w:rPr>
+                <w:lang w:bidi="fr-FR"/>
+              </w:rPr>
+              <w:t>your</w:t>
+            </w:r>
+            <w:proofErr w:type="spellEnd"/>
+            <w:r>
+              <w:rPr>
+                <w:lang w:bidi="fr-FR"/>
+              </w:rPr>
+              <w:t xml:space="preserve"> program </w:t>
+            </w:r>
+            <w:r>
+              <w:rPr>
+                <w:lang w:bidi="fr-FR"/>
+              </w:rPr>
+              <w:t xml:space="preserve">and click </w:t>
+            </w:r>
+            <w:r>
+              <w:rPr>
+                <w:i/>
+                <w:iCs/>
+                <w:color w:val="C00000"/>
+                <w:lang w:bidi="fr-FR"/>
+              </w:rPr>
+              <w:t xml:space="preserve">Save </w:t>
+            </w:r>
+            <w:r>
+              <w:rPr>
+                <w:i/>
+                <w:iCs/>
+                <w:color w:val="C00000"/>
+                <w:lang w:bidi="fr-FR"/>
+              </w:rPr>
+              <w:t>and</w:t>
+            </w:r>
+            <w:r>
+              <w:rPr>
+                <w:i/>
+                <w:iCs/>
+                <w:color w:val="C00000"/>
+                <w:lang w:bidi="fr-FR"/>
+              </w:rPr>
+              <w:t xml:space="preserve"> Compile</w:t>
+            </w:r>
+            <w:r>
+              <w:rPr>
+                <w:lang w:bidi="fr-FR"/>
+              </w:rPr>
+              <w:t xml:space="preserve">. This </w:t>
+            </w:r>
+            <w:proofErr w:type="spellStart"/>
+            <w:r>
+              <w:rPr>
+                <w:lang w:bidi="fr-FR"/>
+              </w:rPr>
+              <w:t>creates</w:t>
+            </w:r>
+            <w:proofErr w:type="spellEnd"/>
+            <w:r>
+              <w:rPr>
+                <w:lang w:bidi="fr-FR"/>
+              </w:rPr>
+              <w:t xml:space="preserve"> default configuration files</w:t>
+            </w:r>
+            <w:r>
+              <w:rPr>
+                <w:lang w:bidi="fr-FR"/>
+              </w:rPr>
+              <w:t xml:space="preserve"> and an </w:t>
+            </w:r>
+            <w:proofErr w:type="spellStart"/>
+            <w:r>
+              <w:rPr>
+                <w:lang w:bidi="fr-FR"/>
+              </w:rPr>
+              <w:t>empty</w:t>
+            </w:r>
+            <w:proofErr w:type="spellEnd"/>
+            <w:r>
+              <w:rPr>
+                <w:lang w:bidi="fr-FR"/>
+              </w:rPr>
+              <w:t xml:space="preserve"> orchestration</w:t>
             </w:r>
             <w:r>
               <w:rPr>
@@ -884,7 +1296,14 @@
                 <w:noProof/>
                 <w:lang w:bidi="fr-FR"/>
               </w:rPr>
-              <w:t>Parameter the CLIPS in SKini</w:t>
+              <w:t>Associate Skini and DAW CLIPS</w:t>
+            </w:r>
+            <w:r>
+              <w:rPr>
+                <w:noProof/>
+                <w:lang w:bidi="fr-FR"/>
+              </w:rPr>
+              <w:t xml:space="preserve">  </w:t>
             </w:r>
           </w:p>
           <w:p>
@@ -899,62 +1318,89 @@
                 <w:noProof/>
                 <w:lang w:bidi="fr-FR"/>
               </w:rPr>
-              <w:t xml:space="preserve">User the </w:t>
+              <w:t xml:space="preserve">From the </w:t>
             </w:r>
             <w:r>
               <w:rPr>
                 <w:i/>
                 <w:iCs/>
                 <w:noProof/>
-                <w:lang w:bidi="fr-FR"/>
-              </w:rPr>
-              <w:t>P</w:t>
+                <w:color w:val="C00000"/>
+                <w:lang w:bidi="fr-FR"/>
+              </w:rPr>
+              <w:t>Parameter</w:t>
+            </w:r>
+            <w:r>
+              <w:rPr>
+                <w:noProof/>
+                <w:color w:val="C00000"/>
+                <w:lang w:bidi="fr-FR"/>
+              </w:rPr>
+              <w:t xml:space="preserve"> </w:t>
+            </w:r>
+            <w:r>
+              <w:rPr>
+                <w:noProof/>
+                <w:lang w:bidi="fr-FR"/>
+              </w:rPr>
+              <w:t xml:space="preserve">window teach your DAW using MIDI learn facilities of the DAW, the </w:t>
             </w:r>
             <w:r>
               <w:rPr>
                 <w:i/>
                 <w:iCs/>
                 <w:noProof/>
-                <w:lang w:bidi="fr-FR"/>
-              </w:rPr>
-              <w:t>atterns</w:t>
-            </w:r>
-            <w:r>
-              <w:rPr>
-                <w:noProof/>
-                <w:lang w:bidi="fr-FR"/>
-              </w:rPr>
-              <w:t xml:space="preserve"> Windows from the </w:t>
+                <w:color w:val="C00000"/>
+                <w:lang w:bidi="fr-FR"/>
+              </w:rPr>
+              <w:t>Skini Node</w:t>
+            </w:r>
+            <w:r>
+              <w:rPr>
+                <w:noProof/>
+                <w:color w:val="C00000"/>
+                <w:lang w:bidi="fr-FR"/>
+              </w:rPr>
+              <w:t xml:space="preserve"> </w:t>
+            </w:r>
+            <w:r>
+              <w:rPr>
+                <w:noProof/>
+                <w:lang w:bidi="fr-FR"/>
+              </w:rPr>
+              <w:t xml:space="preserve">field and </w:t>
             </w:r>
             <w:r>
               <w:rPr>
                 <w:i/>
                 <w:iCs/>
                 <w:noProof/>
-                <w:lang w:bidi="fr-FR"/>
-              </w:rPr>
-              <w:t>Patterns</w:t>
-            </w:r>
-            <w:r>
-              <w:rPr>
-                <w:noProof/>
-                <w:lang w:bidi="fr-FR"/>
-              </w:rPr>
-              <w:t xml:space="preserve"> button of the Skini main window to modify your </w:t>
-            </w:r>
-            <w:r>
-              <w:rPr>
-                <w:noProof/>
-                <w:lang w:bidi="fr-FR"/>
-              </w:rPr>
-              <w:t xml:space="preserve">patterns (clips) </w:t>
-            </w:r>
-            <w:r>
-              <w:rPr>
-                <w:noProof/>
-                <w:lang w:bidi="fr-FR"/>
-              </w:rPr>
-              <w:t>descriptor csv file.</w:t>
+                <w:color w:val="C00000"/>
+                <w:lang w:bidi="fr-FR"/>
+              </w:rPr>
+              <w:t>Send Note button</w:t>
+            </w:r>
+            <w:r>
+              <w:rPr>
+                <w:noProof/>
+                <w:color w:val="C00000"/>
+                <w:lang w:bidi="fr-FR"/>
+              </w:rPr>
+              <w:t xml:space="preserve"> </w:t>
+            </w:r>
+            <w:r>
+              <w:rPr>
+                <w:noProof/>
+                <w:lang w:bidi="fr-FR"/>
+              </w:rPr>
+              <w:t>of Skini</w:t>
+            </w:r>
+            <w:r>
+              <w:rPr>
+                <w:noProof/>
+                <w:lang w:bidi="fr-FR"/>
+              </w:rPr>
+              <w:t>.</w:t>
             </w:r>
           </w:p>
         </w:tc>
@@ -1104,14 +1550,7 @@
                 <w:noProof/>
                 <w:lang w:bidi="fr-FR"/>
               </w:rPr>
-              <w:t>Associate Skini and DAW CLIPS</w:t>
-            </w:r>
-            <w:r>
-              <w:rPr>
-                <w:noProof/>
-                <w:lang w:bidi="fr-FR"/>
-              </w:rPr>
-              <w:t xml:space="preserve">  </w:t>
+              <w:t>Configure your piece</w:t>
             </w:r>
           </w:p>
           <w:p>
@@ -1126,62 +1565,32 @@
                 <w:noProof/>
                 <w:lang w:bidi="fr-FR"/>
               </w:rPr>
-              <w:t xml:space="preserve">From the </w:t>
+              <w:t xml:space="preserve">Use the </w:t>
             </w:r>
             <w:r>
               <w:rPr>
                 <w:i/>
                 <w:iCs/>
                 <w:noProof/>
-                <w:lang w:bidi="fr-FR"/>
-              </w:rPr>
-              <w:t>Parameter</w:t>
-            </w:r>
-            <w:r>
-              <w:rPr>
-                <w:noProof/>
-                <w:lang w:bidi="fr-FR"/>
-              </w:rPr>
-              <w:t xml:space="preserve"> window teach your DAW using MIDI learn facilities of the DAW, the </w:t>
-            </w:r>
-            <w:r>
-              <w:rPr>
-                <w:i/>
-                <w:iCs/>
-                <w:noProof/>
-                <w:lang w:bidi="fr-FR"/>
-              </w:rPr>
-              <w:t>Skini Node</w:t>
-            </w:r>
-            <w:r>
-              <w:rPr>
-                <w:noProof/>
-                <w:lang w:bidi="fr-FR"/>
-              </w:rPr>
-              <w:t xml:space="preserve"> field and </w:t>
-            </w:r>
-            <w:r>
-              <w:rPr>
-                <w:i/>
-                <w:iCs/>
-                <w:noProof/>
-                <w:lang w:bidi="fr-FR"/>
-              </w:rPr>
-              <w:t>Send Note button</w:t>
-            </w:r>
-            <w:r>
-              <w:rPr>
-                <w:noProof/>
-                <w:lang w:bidi="fr-FR"/>
-              </w:rPr>
-              <w:t xml:space="preserve"> of Skini</w:t>
-            </w:r>
-            <w:r>
-              <w:rPr>
-                <w:noProof/>
-                <w:lang w:bidi="fr-FR"/>
-              </w:rPr>
-              <w:t>.</w:t>
+                <w:color w:val="C00000"/>
+                <w:lang w:bidi="fr-FR"/>
+              </w:rPr>
+              <w:t>Parameters</w:t>
+            </w:r>
+            <w:r>
+              <w:rPr>
+                <w:noProof/>
+                <w:color w:val="C00000"/>
+                <w:lang w:bidi="fr-FR"/>
+              </w:rPr>
+              <w:t xml:space="preserve"> </w:t>
+            </w:r>
+            <w:r>
+              <w:rPr>
+                <w:noProof/>
+                <w:lang w:bidi="fr-FR"/>
+              </w:rPr>
+              <w:t>window to modify the default parameters for your piece, define the groups and tanks.</w:t>
             </w:r>
           </w:p>
         </w:tc>
@@ -1348,14 +1757,15 @@
               <w:pStyle w:val="Titre2"/>
               <w:rPr>
                 <w:noProof/>
-              </w:rPr>
-            </w:pPr>
-            <w:r>
-              <w:rPr>
-                <w:noProof/>
-                <w:lang w:bidi="fr-FR"/>
-              </w:rPr>
-              <w:t>Configure your piece</w:t>
+                <w:lang w:bidi="fr-FR"/>
+              </w:rPr>
+            </w:pPr>
+            <w:r>
+              <w:rPr>
+                <w:noProof/>
+                <w:lang w:bidi="fr-FR"/>
+              </w:rPr>
+              <w:t>You CAN Program your music</w:t>
             </w:r>
           </w:p>
           <w:p>
@@ -1365,13 +1775,6 @@
                 <w:noProof/>
               </w:rPr>
             </w:pPr>
-            <w:r>
-              <w:rPr>
-                <w:noProof/>
-                <w:lang w:bidi="fr-FR"/>
-              </w:rPr>
-              <w:t xml:space="preserve">Use the </w:t>
-            </w:r>
             <w:r>
               <w:rPr>
                 <w:i/>
@@ -1379,123 +1782,6 @@
                 <w:noProof/>
                 <w:lang w:bidi="fr-FR"/>
               </w:rPr>
-              <w:t>P</w:t>
-            </w:r>
-            <w:r>
-              <w:rPr>
-                <w:i/>
-                <w:iCs/>
-                <w:noProof/>
-                <w:lang w:bidi="fr-FR"/>
-              </w:rPr>
-              <w:t>arameters</w:t>
-            </w:r>
-            <w:r>
-              <w:rPr>
-                <w:noProof/>
-                <w:lang w:bidi="fr-FR"/>
-              </w:rPr>
-              <w:t xml:space="preserve"> window to modify the default parameters for your piece, and define the groups and tanks.</w:t>
-            </w:r>
-          </w:p>
-        </w:tc>
-      </w:tr>
-      <w:tr>
-        <w:trPr>
-          <w:trHeight w:val="488"/>
-        </w:trPr>
-        <w:tc>
-          <w:tcPr>
-            <w:tcW w:w="554" w:type="dxa"/>
-          </w:tcPr>
-          <w:p>
-            <w:pPr>
-              <w:spacing w:before="20"/>
-              <w:rPr>
-                <w:noProof/>
-              </w:rPr>
-            </w:pPr>
-          </w:p>
-        </w:tc>
-        <w:tc>
-          <w:tcPr>
-            <w:tcW w:w="4495" w:type="dxa"/>
-          </w:tcPr>
-          <w:p>
-            <w:pPr>
-              <w:rPr>
-                <w:rFonts w:ascii="Segoe UI" w:hAnsi="Segoe UI"/>
-                <w:noProof/>
-                <w:sz w:val="18"/>
-                <w:szCs w:val="18"/>
-              </w:rPr>
-            </w:pPr>
-          </w:p>
-        </w:tc>
-        <w:tc>
-          <w:tcPr>
-            <w:tcW w:w="492" w:type="dxa"/>
-          </w:tcPr>
-          <w:p>
-            <w:pPr>
-              <w:rPr>
-                <w:noProof/>
-              </w:rPr>
-            </w:pPr>
-          </w:p>
-        </w:tc>
-        <w:tc>
-          <w:tcPr>
-            <w:tcW w:w="524" w:type="dxa"/>
-          </w:tcPr>
-          <w:p>
-            <w:pPr>
-              <w:spacing w:before="20"/>
-              <w:rPr>
-                <w:noProof/>
-              </w:rPr>
-            </w:pPr>
-            <w:r>
-              <w:rPr>
-                <w:noProof/>
-              </w:rPr>
-              <w:t>13</w:t>
-            </w:r>
-          </w:p>
-        </w:tc>
-        <w:tc>
-          <w:tcPr>
-            <w:tcW w:w="4689" w:type="dxa"/>
-          </w:tcPr>
-          <w:p>
-            <w:pPr>
-              <w:pStyle w:val="Titre2"/>
-              <w:rPr>
-                <w:noProof/>
-                <w:lang w:bidi="fr-FR"/>
-              </w:rPr>
-            </w:pPr>
-            <w:r>
-              <w:rPr>
-                <w:noProof/>
-                <w:lang w:bidi="fr-FR"/>
-              </w:rPr>
-              <w:t>You CAN Program your music</w:t>
-            </w:r>
-          </w:p>
-          <w:p>
-            <w:pPr>
-              <w:rPr>
-                <w:noProof/>
-              </w:rPr>
-            </w:pPr>
-            <w:r>
-              <w:rPr>
-                <w:i/>
-                <w:iCs/>
-                <w:noProof/>
-                <w:lang w:bidi="fr-FR"/>
-              </w:rPr>
               <w:t>Y</w:t>
             </w:r>
             <w:r>
@@ -1503,21 +1789,7 @@
                 <w:noProof/>
                 <w:lang w:bidi="fr-FR"/>
               </w:rPr>
-              <w:t>ou are ready</w:t>
-            </w:r>
-            <w:r>
-              <w:rPr>
-                <w:noProof/>
-                <w:lang w:bidi="fr-FR"/>
-              </w:rPr>
-              <w:t xml:space="preserve"> to start an orchestration</w:t>
-            </w:r>
-            <w:r>
-              <w:rPr>
-                <w:noProof/>
-                <w:lang w:bidi="fr-FR"/>
-              </w:rPr>
-              <w:t xml:space="preserve"> and use the simulator.</w:t>
+              <w:t>ou are ready to start an orchestration and use the simulator.</w:t>
             </w:r>
           </w:p>
         </w:tc>
@@ -2473,19 +2745,15 @@
 </file>
 
 <file path=customXml/item1.xml><?xml version="1.0" encoding="utf-8"?>
-<p:properties xmlns:p="http://schemas.microsoft.com/office/2006/metadata/properties" xmlns:xsi="http://www.w3.org/2001/XMLSchema-instance" xmlns:pc="http://schemas.microsoft.com/office/infopath/2007/PartnerControls">
-  <documentManagement>
-    <Status xmlns="71af3243-3dd4-4a8d-8c0d-dd76da1f02a5">Not started</Status>
-    <MediaServiceKeyPoints xmlns="71af3243-3dd4-4a8d-8c0d-dd76da1f02a5" xsi:nil="true"/>
-  </documentManagement>
-</p:properties>
+<?mso-contentType ?>
+<FormTemplates xmlns="http://schemas.microsoft.com/sharepoint/v3/contenttype/forms">
+  <Display>DocumentLibraryForm</Display>
+  <Edit>DocumentLibraryForm</Edit>
+  <New>DocumentLibraryForm</New>
+</FormTemplates>
 </file>
 
 <file path=customXml/item2.xml><?xml version="1.0" encoding="utf-8"?>
-<b:Sources xmlns:b="http://schemas.openxmlformats.org/officeDocument/2006/bibliography" xmlns="http://schemas.openxmlformats.org/officeDocument/2006/bibliography" SelectedStyle="/APASixthEditionOfficeOnline.xsl" StyleName="APA" Version="6"/>
-</file>
-
-<file path=customXml/item3.xml><?xml version="1.0" encoding="utf-8"?>
 <ct:contentTypeSchema xmlns:ct="http://schemas.microsoft.com/office/2006/metadata/contentType" xmlns:ma="http://schemas.microsoft.com/office/2006/metadata/properties/metaAttributes" ct:_="" ma:_="" ma:contentTypeName="Document" ma:contentTypeID="0x01010079F111ED35F8CC479449609E8A0923A6" ma:contentTypeVersion="12" ma:contentTypeDescription="Create a new document." ma:contentTypeScope="" ma:versionID="426e97fa315356fffbdcd9876fe988c2">
   <xsd:schema xmlns:xsd="http://www.w3.org/2001/XMLSchema" xmlns:xs="http://www.w3.org/2001/XMLSchema" xmlns:p="http://schemas.microsoft.com/office/2006/metadata/properties" xmlns:ns2="71af3243-3dd4-4a8d-8c0d-dd76da1f02a5" xmlns:ns3="16c05727-aa75-4e4a-9b5f-8a80a1165891" targetNamespace="http://schemas.microsoft.com/office/2006/metadata/properties" ma:root="true" ma:fieldsID="14b8f0def80e6d70ce3def20c90759ae" ns2:_="" ns3:_="">
     <xsd:import namespace="71af3243-3dd4-4a8d-8c0d-dd76da1f02a5"/>
@@ -2706,34 +2974,28 @@
 </ct:contentTypeSchema>
 </file>
 
+<file path=customXml/item3.xml><?xml version="1.0" encoding="utf-8"?>
+<b:Sources xmlns:b="http://schemas.openxmlformats.org/officeDocument/2006/bibliography" xmlns="http://schemas.openxmlformats.org/officeDocument/2006/bibliography" SelectedStyle="/APASixthEditionOfficeOnline.xsl" StyleName="APA" Version="6"/>
+</file>
+
 <file path=customXml/item4.xml><?xml version="1.0" encoding="utf-8"?>
-<?mso-contentType ?>
-<FormTemplates xmlns="http://schemas.microsoft.com/sharepoint/v3/contenttype/forms">
-  <Display>DocumentLibraryForm</Display>
-  <Edit>DocumentLibraryForm</Edit>
-  <New>DocumentLibraryForm</New>
-</FormTemplates>
+<p:properties xmlns:p="http://schemas.microsoft.com/office/2006/metadata/properties" xmlns:xsi="http://www.w3.org/2001/XMLSchema-instance" xmlns:pc="http://schemas.microsoft.com/office/infopath/2007/PartnerControls">
+  <documentManagement>
+    <Status xmlns="71af3243-3dd4-4a8d-8c0d-dd76da1f02a5">Not started</Status>
+    <MediaServiceKeyPoints xmlns="71af3243-3dd4-4a8d-8c0d-dd76da1f02a5" xsi:nil="true"/>
+  </documentManagement>
+</p:properties>
 </file>
 
 <file path=customXml/itemProps1.xml><?xml version="1.0" encoding="utf-8"?>
-<ds:datastoreItem xmlns:ds="http://schemas.openxmlformats.org/officeDocument/2006/customXml" ds:itemID="{8C882657-39EB-4B9B-A374-555AED95B392}">
+<ds:datastoreItem xmlns:ds="http://schemas.openxmlformats.org/officeDocument/2006/customXml" ds:itemID="{3E8CF529-FE26-4B8D-B8E1-43384F8CBF20}">
   <ds:schemaRefs>
-    <ds:schemaRef ds:uri="http://schemas.microsoft.com/office/2006/metadata/properties"/>
-    <ds:schemaRef ds:uri="http://schemas.microsoft.com/office/infopath/2007/PartnerControls"/>
-    <ds:schemaRef ds:uri="71af3243-3dd4-4a8d-8c0d-dd76da1f02a5"/>
+    <ds:schemaRef ds:uri="http://schemas.microsoft.com/sharepoint/v3/contenttype/forms"/>
   </ds:schemaRefs>
 </ds:datastoreItem>
 </file>
 
 <file path=customXml/itemProps2.xml><?xml version="1.0" encoding="utf-8"?>
-<ds:datastoreItem xmlns:ds="http://schemas.openxmlformats.org/officeDocument/2006/customXml" ds:itemID="{5045935A-B7D5-43F7-B87E-D569AB08DED7}">
-  <ds:schemaRefs>
-    <ds:schemaRef ds:uri="http://schemas.openxmlformats.org/officeDocument/2006/bibliography"/>
-  </ds:schemaRefs>
-</ds:datastoreItem>
-</file>
-
-<file path=customXml/itemProps3.xml><?xml version="1.0" encoding="utf-8"?>
 <ds:datastoreItem xmlns:ds="http://schemas.openxmlformats.org/officeDocument/2006/customXml" ds:itemID="{ED605416-BAA3-4C5F-A9BE-327C3B6B8C2E}">
   <ds:schemaRefs>
     <ds:schemaRef ds:uri="http://schemas.microsoft.com/office/2006/metadata/contentType"/>
@@ -2752,10 +3014,20 @@
 </ds:datastoreItem>
 </file>
 
+<file path=customXml/itemProps3.xml><?xml version="1.0" encoding="utf-8"?>
+<ds:datastoreItem xmlns:ds="http://schemas.openxmlformats.org/officeDocument/2006/customXml" ds:itemID="{5045935A-B7D5-43F7-B87E-D569AB08DED7}">
+  <ds:schemaRefs>
+    <ds:schemaRef ds:uri="http://schemas.openxmlformats.org/officeDocument/2006/bibliography"/>
+  </ds:schemaRefs>
+</ds:datastoreItem>
+</file>
+
 <file path=customXml/itemProps4.xml><?xml version="1.0" encoding="utf-8"?>
-<ds:datastoreItem xmlns:ds="http://schemas.openxmlformats.org/officeDocument/2006/customXml" ds:itemID="{3E8CF529-FE26-4B8D-B8E1-43384F8CBF20}">
+<ds:datastoreItem xmlns:ds="http://schemas.openxmlformats.org/officeDocument/2006/customXml" ds:itemID="{8C882657-39EB-4B9B-A374-555AED95B392}">
   <ds:schemaRefs>
-    <ds:schemaRef ds:uri="http://schemas.microsoft.com/sharepoint/v3/contenttype/forms"/>
+    <ds:schemaRef ds:uri="http://schemas.microsoft.com/office/2006/metadata/properties"/>
+    <ds:schemaRef ds:uri="http://schemas.microsoft.com/office/infopath/2007/PartnerControls"/>
+    <ds:schemaRef ds:uri="71af3243-3dd4-4a8d-8c0d-dd76da1f02a5"/>
   </ds:schemaRefs>
 </ds:datastoreItem>
 </file>
</xml_diff>